<commit_message>
Cleaned Assn 3 codes. Modified Assn 4 codes a bit.
</commit_message>
<xml_diff>
--- a/Assignment_2/Week 2/10964_TY A1 321023 Assn2 Week2.docx
+++ b/Assignment_2/Week 2/10964_TY A1 321023 Assn2 Week2.docx
@@ -20,7 +20,15 @@
         </w:rPr>
       </w:pPr>
       <w:r>
-        <w:rPr/>
+        <w:rPr>
+          <w:rFonts w:cs="Calibri Light" w:cstheme="majorHAnsi" w:ascii="Calibri Light" w:hAnsi="Calibri Light"/>
+          <w:b/>
+          <w:bCs/>
+          <w:i/>
+          <w:iCs/>
+          <w:sz w:val="48"/>
+          <w:szCs w:val="48"/>
+        </w:rPr>
       </w:r>
     </w:p>
     <w:p>
@@ -49,19 +57,7 @@
           <w:sz w:val="20"/>
           <w:szCs w:val="24"/>
         </w:rPr>
-        <w:t xml:space="preserve">NAME- </w:t>
-      </w:r>
-      <w:r>
-        <w:rPr>
-          <w:rFonts w:cs="Calibri Light" w:ascii="Abyssinica SIL" w:hAnsi="Abyssinica SIL" w:cstheme="majorHAnsi"/>
-          <w:b/>
-          <w:bCs/>
-          <w:i w:val="false"/>
-          <w:iCs w:val="false"/>
-          <w:sz w:val="20"/>
-          <w:szCs w:val="24"/>
-        </w:rPr>
-        <w:t>Kundan Kabra</w:t>
+        <w:t>NAME- Kundan Kabra</w:t>
       </w:r>
     </w:p>
     <w:p>
@@ -90,19 +86,7 @@
           <w:sz w:val="20"/>
           <w:szCs w:val="24"/>
         </w:rPr>
-        <w:t>GRNO-21810</w:t>
-      </w:r>
-      <w:r>
-        <w:rPr>
-          <w:rFonts w:cs="Calibri Light" w:ascii="Abyssinica SIL" w:hAnsi="Abyssinica SIL" w:cstheme="majorHAnsi"/>
-          <w:b/>
-          <w:bCs/>
-          <w:i w:val="false"/>
-          <w:iCs w:val="false"/>
-          <w:sz w:val="20"/>
-          <w:szCs w:val="24"/>
-        </w:rPr>
-        <w:t>729</w:t>
+        <w:t>GRNO-21810729</w:t>
       </w:r>
     </w:p>
     <w:p>
@@ -131,19 +115,7 @@
           <w:sz w:val="20"/>
           <w:szCs w:val="24"/>
         </w:rPr>
-        <w:t>ROLLNO-3210</w:t>
-      </w:r>
-      <w:r>
-        <w:rPr>
-          <w:rFonts w:cs="Calibri Light" w:ascii="Abyssinica SIL" w:hAnsi="Abyssinica SIL" w:cstheme="majorHAnsi"/>
-          <w:b/>
-          <w:bCs/>
-          <w:i w:val="false"/>
-          <w:iCs w:val="false"/>
-          <w:sz w:val="20"/>
-          <w:szCs w:val="24"/>
-        </w:rPr>
-        <w:t>23</w:t>
+        <w:t>ROLLNO-321023</w:t>
       </w:r>
     </w:p>
     <w:p>
@@ -172,19 +144,7 @@
           <w:sz w:val="16"/>
           <w:szCs w:val="24"/>
         </w:rPr>
-        <w:t>BATCH-A</w:t>
-      </w:r>
-      <w:r>
-        <w:rPr>
-          <w:rFonts w:cs="Calibri Light" w:ascii="Calibri Light" w:hAnsi="Calibri Light" w:asciiTheme="majorHAnsi" w:cstheme="majorHAnsi" w:hAnsiTheme="majorHAnsi"/>
-          <w:b/>
-          <w:bCs/>
-          <w:i w:val="false"/>
-          <w:iCs w:val="false"/>
-          <w:sz w:val="16"/>
-          <w:szCs w:val="24"/>
-        </w:rPr>
-        <w:t>1</w:t>
+        <w:t>BATCH-A1</w:t>
       </w:r>
     </w:p>
     <w:p>
@@ -660,7 +620,7 @@
       <w:r>
         <w:rPr>
           <w:rFonts w:cs="Calibri Light" w:cstheme="majorHAnsi" w:ascii="Calibri Light" w:hAnsi="Calibri Light"/>
-          <w:sz w:val="16"/>
+          <w:sz w:val="20"/>
           <w:szCs w:val="20"/>
         </w:rPr>
       </w:r>
@@ -886,7 +846,7 @@
       <w:r>
         <w:rPr>
           <w:rFonts w:cs="Calibri Light" w:cstheme="majorHAnsi" w:ascii="Calibri Light" w:hAnsi="Calibri Light"/>
-          <w:sz w:val="16"/>
+          <w:sz w:val="20"/>
           <w:szCs w:val="20"/>
         </w:rPr>
       </w:r>
@@ -1373,7 +1333,7 @@
       <w:r>
         <w:rPr>
           <w:rFonts w:cs="Calibri Light" w:cstheme="majorHAnsi" w:ascii="Calibri Light" w:hAnsi="Calibri Light"/>
-          <w:sz w:val="16"/>
+          <w:sz w:val="20"/>
           <w:szCs w:val="20"/>
         </w:rPr>
       </w:r>
@@ -2150,7 +2110,7 @@
       <w:r>
         <w:rPr>
           <w:rFonts w:cs="Calibri Light" w:cstheme="majorHAnsi" w:ascii="Calibri Light" w:hAnsi="Calibri Light"/>
-          <w:sz w:val="16"/>
+          <w:sz w:val="20"/>
           <w:szCs w:val="20"/>
         </w:rPr>
       </w:r>
@@ -2879,7 +2839,7 @@
       <w:r>
         <w:rPr>
           <w:rFonts w:cs="Calibri Light" w:cstheme="majorHAnsi" w:ascii="Calibri Light" w:hAnsi="Calibri Light"/>
-          <w:sz w:val="16"/>
+          <w:sz w:val="20"/>
           <w:szCs w:val="20"/>
         </w:rPr>
       </w:r>
@@ -3375,7 +3335,7 @@
       <w:r>
         <w:rPr>
           <w:rFonts w:cs="Calibri Light" w:cstheme="majorHAnsi" w:ascii="Calibri Light" w:hAnsi="Calibri Light"/>
-          <w:sz w:val="16"/>
+          <w:sz w:val="20"/>
           <w:szCs w:val="20"/>
         </w:rPr>
       </w:r>
@@ -3639,7 +3599,7 @@
       <w:r>
         <w:rPr>
           <w:rFonts w:cs="Calibri Light" w:cstheme="majorHAnsi" w:ascii="Calibri Light" w:hAnsi="Calibri Light"/>
-          <w:sz w:val="16"/>
+          <w:sz w:val="20"/>
           <w:szCs w:val="20"/>
         </w:rPr>
       </w:r>
@@ -3657,7 +3617,7 @@
       <w:r>
         <w:rPr>
           <w:rFonts w:cs="Calibri Light" w:cstheme="majorHAnsi" w:ascii="Calibri Light" w:hAnsi="Calibri Light"/>
-          <w:sz w:val="16"/>
+          <w:sz w:val="20"/>
           <w:szCs w:val="20"/>
         </w:rPr>
       </w:r>
@@ -3675,7 +3635,7 @@
       <w:r>
         <w:rPr>
           <w:rFonts w:cs="Calibri Light" w:cstheme="majorHAnsi" w:ascii="Calibri Light" w:hAnsi="Calibri Light"/>
-          <w:sz w:val="16"/>
+          <w:sz w:val="20"/>
           <w:szCs w:val="20"/>
         </w:rPr>
       </w:r>
@@ -4039,7 +3999,7 @@
       <w:r>
         <w:rPr>
           <w:rFonts w:cs="Calibri Light" w:cstheme="majorHAnsi" w:ascii="Calibri Light" w:hAnsi="Calibri Light"/>
-          <w:sz w:val="16"/>
+          <w:sz w:val="20"/>
           <w:szCs w:val="20"/>
         </w:rPr>
       </w:r>
@@ -4095,7 +4055,7 @@
       <w:r>
         <w:rPr>
           <w:rFonts w:cs="Calibri Light" w:cstheme="majorHAnsi" w:ascii="Calibri Light" w:hAnsi="Calibri Light"/>
-          <w:sz w:val="16"/>
+          <w:sz w:val="20"/>
           <w:szCs w:val="20"/>
         </w:rPr>
       </w:r>
@@ -4346,7 +4306,7 @@
       <w:r>
         <w:rPr>
           <w:rFonts w:cs="Calibri Light" w:cstheme="majorHAnsi" w:ascii="Calibri Light" w:hAnsi="Calibri Light"/>
-          <w:sz w:val="16"/>
+          <w:sz w:val="20"/>
           <w:szCs w:val="20"/>
         </w:rPr>
       </w:r>
@@ -4532,7 +4492,7 @@
       <w:r>
         <w:rPr>
           <w:rFonts w:cs="Calibri Light" w:cstheme="majorHAnsi" w:ascii="Calibri Light" w:hAnsi="Calibri Light"/>
-          <w:sz w:val="16"/>
+          <w:sz w:val="20"/>
           <w:szCs w:val="20"/>
         </w:rPr>
       </w:r>
@@ -4896,7 +4856,7 @@
       <w:r>
         <w:rPr>
           <w:rFonts w:cs="Calibri Light" w:cstheme="majorHAnsi" w:ascii="Calibri Light" w:hAnsi="Calibri Light"/>
-          <w:sz w:val="16"/>
+          <w:sz w:val="20"/>
           <w:szCs w:val="20"/>
         </w:rPr>
       </w:r>
@@ -5098,7 +5058,7 @@
       <w:r>
         <w:rPr>
           <w:rFonts w:cs="Calibri Light" w:cstheme="majorHAnsi" w:ascii="Calibri Light" w:hAnsi="Calibri Light"/>
-          <w:sz w:val="16"/>
+          <w:sz w:val="20"/>
           <w:szCs w:val="20"/>
         </w:rPr>
       </w:r>
@@ -5229,98 +5189,6 @@
       <w:pPr>
         <w:pStyle w:val="Normal"/>
         <w:spacing w:lineRule="auto" w:line="240" w:before="109" w:after="0"/>
-        <w:rPr>
-          <w:rFonts w:ascii="Calibri Light" w:hAnsi="Calibri Light" w:cs="Calibri Light" w:asciiTheme="majorHAnsi" w:cstheme="majorHAnsi" w:hAnsiTheme="majorHAnsi"/>
-          <w:b/>
-          <w:b/>
-          <w:bCs/>
-          <w:sz w:val="28"/>
-          <w:szCs w:val="28"/>
-        </w:rPr>
-      </w:pPr>
-      <w:r>
-        <w:rPr>
-          <w:rFonts w:cs="Calibri Light" w:cstheme="majorHAnsi" w:ascii="Calibri Light" w:hAnsi="Calibri Light"/>
-          <w:b/>
-          <w:bCs/>
-          <w:sz w:val="24"/>
-          <w:szCs w:val="28"/>
-        </w:rPr>
-      </w:r>
-    </w:p>
-    <w:p>
-      <w:pPr>
-        <w:pStyle w:val="Normal"/>
-        <w:spacing w:lineRule="auto" w:line="240" w:before="280" w:after="160"/>
-        <w:rPr>
-          <w:rFonts w:ascii="Calibri Light" w:hAnsi="Calibri Light" w:cs="Calibri Light" w:asciiTheme="majorHAnsi" w:cstheme="majorHAnsi" w:hAnsiTheme="majorHAnsi"/>
-          <w:b/>
-          <w:b/>
-          <w:bCs/>
-          <w:sz w:val="28"/>
-          <w:szCs w:val="28"/>
-        </w:rPr>
-      </w:pPr>
-      <w:r>
-        <w:rPr>
-          <w:rFonts w:cs="Calibri Light" w:cstheme="majorHAnsi" w:ascii="Calibri Light" w:hAnsi="Calibri Light"/>
-          <w:b/>
-          <w:bCs/>
-          <w:sz w:val="28"/>
-          <w:szCs w:val="28"/>
-        </w:rPr>
-      </w:r>
-    </w:p>
-    <w:p>
-      <w:pPr>
-        <w:pStyle w:val="Normal"/>
-        <w:spacing w:lineRule="auto" w:line="240" w:before="280" w:after="160"/>
-        <w:rPr>
-          <w:rFonts w:ascii="Calibri Light" w:hAnsi="Calibri Light" w:cs="Calibri Light" w:asciiTheme="majorHAnsi" w:cstheme="majorHAnsi" w:hAnsiTheme="majorHAnsi"/>
-          <w:b/>
-          <w:b/>
-          <w:bCs/>
-          <w:sz w:val="28"/>
-          <w:szCs w:val="28"/>
-        </w:rPr>
-      </w:pPr>
-      <w:r>
-        <w:rPr>
-          <w:rFonts w:cs="Calibri Light" w:cstheme="majorHAnsi" w:ascii="Calibri Light" w:hAnsi="Calibri Light"/>
-          <w:b/>
-          <w:bCs/>
-          <w:sz w:val="28"/>
-          <w:szCs w:val="28"/>
-        </w:rPr>
-      </w:r>
-    </w:p>
-    <w:p>
-      <w:pPr>
-        <w:pStyle w:val="Normal"/>
-        <w:spacing w:lineRule="auto" w:line="240" w:before="280" w:after="160"/>
-        <w:rPr>
-          <w:rFonts w:ascii="Calibri Light" w:hAnsi="Calibri Light" w:cs="Calibri Light" w:asciiTheme="majorHAnsi" w:cstheme="majorHAnsi" w:hAnsiTheme="majorHAnsi"/>
-          <w:b/>
-          <w:b/>
-          <w:bCs/>
-          <w:sz w:val="28"/>
-          <w:szCs w:val="28"/>
-        </w:rPr>
-      </w:pPr>
-      <w:r>
-        <w:rPr>
-          <w:rFonts w:cs="Calibri Light" w:cstheme="majorHAnsi" w:ascii="Calibri Light" w:hAnsi="Calibri Light"/>
-          <w:b/>
-          <w:bCs/>
-          <w:sz w:val="28"/>
-          <w:szCs w:val="28"/>
-        </w:rPr>
-      </w:r>
-    </w:p>
-    <w:p>
-      <w:pPr>
-        <w:pStyle w:val="Normal"/>
-        <w:spacing w:lineRule="auto" w:line="240" w:before="280" w:after="160"/>
         <w:rPr>
           <w:rFonts w:ascii="Calibri Light" w:hAnsi="Calibri Light" w:cs="Calibri Light" w:asciiTheme="majorHAnsi" w:cstheme="majorHAnsi" w:hAnsiTheme="majorHAnsi"/>
           <w:b/>
@@ -5686,14 +5554,7 @@
       <w:pPr>
         <w:pStyle w:val="Normal"/>
         <w:spacing w:lineRule="auto" w:line="240" w:before="280" w:after="160"/>
-        <w:rPr>
-          <w:rFonts w:ascii="Calibri Light" w:hAnsi="Calibri Light" w:cs="Calibri Light" w:asciiTheme="majorHAnsi" w:cstheme="majorHAnsi" w:hAnsiTheme="majorHAnsi"/>
-          <w:b/>
-          <w:b/>
-          <w:bCs/>
-          <w:sz w:val="28"/>
-          <w:szCs w:val="28"/>
-        </w:rPr>
+        <w:rPr/>
       </w:pPr>
       <w:r>
         <w:rPr/>
@@ -5831,15 +5692,12 @@
     <w:rPrDefault>
       <w:rPr>
         <w:rFonts w:ascii="Calibri" w:hAnsi="Calibri" w:eastAsia="Calibri" w:cs="" w:asciiTheme="minorHAnsi" w:cstheme="minorBidi" w:eastAsiaTheme="minorHAnsi" w:hAnsiTheme="minorHAnsi"/>
-        <w:sz w:val="22"/>
         <w:szCs w:val="22"/>
         <w:lang w:val="en-IN" w:eastAsia="en-US" w:bidi="ar-SA"/>
       </w:rPr>
     </w:rPrDefault>
     <w:pPrDefault>
-      <w:pPr>
-        <w:suppressAutoHyphens w:val="true"/>
-      </w:pPr>
+      <w:pPr/>
     </w:pPrDefault>
   </w:docDefaults>
   <w:latentStyles w:defLockedState="0" w:defUIPriority="99" w:defSemiHidden="0" w:defUnhideWhenUsed="0" w:defQFormat="0" w:count="376">
@@ -6226,8 +6084,9 @@
     <w:rsid w:val="00ea6a5d"/>
     <w:pPr>
       <w:widowControl/>
+      <w:suppressAutoHyphens w:val="true"/>
       <w:bidi w:val="0"/>
-      <w:spacing w:lineRule="auto" w:line="254" w:beforeAutospacing="1" w:after="160"/>
+      <w:spacing w:lineRule="auto" w:line="252" w:beforeAutospacing="1" w:after="160"/>
       <w:jc w:val="left"/>
     </w:pPr>
     <w:rPr>
@@ -6312,7 +6171,6 @@
     <w:pPr>
       <w:suppressLineNumbers/>
       <w:tabs>
-        <w:tab w:val="clear" w:pos="720"/>
         <w:tab w:val="center" w:pos="4680" w:leader="none"/>
         <w:tab w:val="right" w:pos="9360" w:leader="none"/>
       </w:tabs>

</xml_diff>